<commit_message>
docs: Mise à jour des services d'authentification et de gestion des mots de passe pour respecter le principe de responsabilité unique
- Références mises à jour vers token_service.py et password_hashing_service.py
- Correction des numéros de lignes dans les exemples de code
- Simplification des messages d'erreur

🤖 Generated with [Claude Code](https://claude.com/claude-code)

Co-Authored-By: Claude Opus 4.5 <noreply@anthropic.com>
</commit_message>
<xml_diff>
--- a/project-12-architecture-back-end/doc/soutenance/AIDE_MEMOIRE_10MIN.docx
+++ b/project-12-architecture-back-end/doc/soutenance/AIDE_MEMOIRE_10MIN.docx
@@ -74,7 +74,7 @@
         <w:t xml:space="preserve">DIRE : </w:t>
       </w:r>
       <w:r>
-        <w:t>"Sans auth, accès refusé."</w:t>
+        <w:t>"Sans authentification, l'accès est refusé."</w:t>
       </w:r>
     </w:p>
     <w:p>
@@ -143,7 +143,7 @@
         <w:rPr>
           <w:color w:val="006400"/>
         </w:rPr>
-        <w:t>src/services/auth_service.py (lignes 33-37 + 135-143)</w:t>
+        <w:t>src/services/token_service.py (lignes 31-32 + 73-85)</w:t>
       </w:r>
     </w:p>
     <w:p>
@@ -206,7 +206,7 @@
         <w:rPr>
           <w:color w:val="006400"/>
         </w:rPr>
-        <w:t>src/cli/commands/user_commands.py (ligne ~25)</w:t>
+        <w:t>src/cli/commands/user_commands.py (lignes 13-15)</w:t>
       </w:r>
     </w:p>
     <w:p>
@@ -231,7 +231,7 @@
         <w:rPr>
           <w:color w:val="006400"/>
         </w:rPr>
-        <w:t>src/models/user.py (lignes 56-60)</w:t>
+        <w:t>src/services/password_hashing_service.py (lignes 38-41)</w:t>
       </w:r>
     </w:p>
     <w:p>
@@ -350,7 +350,7 @@
         <w:rPr>
           <w:color w:val="006400"/>
         </w:rPr>
-        <w:t>src/cli/commands/client_commands.py (lignes 72-79)</w:t>
+        <w:t>src/cli/commands/client_commands.py (lignes 76-78)</w:t>
       </w:r>
     </w:p>
     <w:p>

</xml_diff>